<commit_message>
added pressed key control support
</commit_message>
<xml_diff>
--- a/Zeitentabelle.docx
+++ b/Zeitentabelle.docx
@@ -73,7 +73,6 @@
                 <w:lang w:val="en-GB"/>
               </w:rPr>
             </w:pPr>
-            <w:proofErr w:type="spellStart"/>
             <w:r>
               <w:rPr>
                 <w:rFonts w:ascii="Eras Medium ITC" w:hAnsi="Eras Medium ITC"/>
@@ -82,7 +81,6 @@
               </w:rPr>
               <w:t>Zeiten</w:t>
             </w:r>
-            <w:proofErr w:type="spellEnd"/>
           </w:p>
         </w:tc>
         <w:tc>
@@ -100,7 +98,6 @@
                 <w:lang w:val="en-GB"/>
               </w:rPr>
             </w:pPr>
-            <w:proofErr w:type="spellStart"/>
             <w:r>
               <w:rPr>
                 <w:rFonts w:ascii="Eras Medium ITC" w:hAnsi="Eras Medium ITC"/>
@@ -109,7 +106,6 @@
               </w:rPr>
               <w:t>Stunden</w:t>
             </w:r>
-            <w:proofErr w:type="spellEnd"/>
           </w:p>
         </w:tc>
         <w:tc>
@@ -301,28 +297,12 @@
                 <w:rFonts w:ascii="Eras Medium ITC" w:hAnsi="Eras Medium ITC"/>
               </w:rPr>
             </w:pPr>
-            <w:proofErr w:type="spellStart"/>
-            <w:r>
-              <w:rPr>
-                <w:rFonts w:ascii="Eras Medium ITC" w:hAnsi="Eras Medium ITC"/>
-              </w:rPr>
-              <w:t>CheckKeyCode</w:t>
-            </w:r>
-            <w:proofErr w:type="spellEnd"/>
-            <w:r>
-              <w:rPr>
-                <w:rFonts w:ascii="Eras Medium ITC" w:hAnsi="Eras Medium ITC"/>
-              </w:rPr>
-              <w:t xml:space="preserve">-Funktion, Dokumentierung, </w:t>
-            </w:r>
-            <w:proofErr w:type="spellStart"/>
-            <w:r>
-              <w:rPr>
-                <w:rFonts w:ascii="Eras Medium ITC" w:hAnsi="Eras Medium ITC"/>
-              </w:rPr>
-              <w:t>Coding</w:t>
-            </w:r>
-            <w:proofErr w:type="spellEnd"/>
+            <w:r>
+              <w:rPr>
+                <w:rFonts w:ascii="Eras Medium ITC" w:hAnsi="Eras Medium ITC"/>
+              </w:rPr>
+              <w:t>CheckKeyCode-Funktion, Dokumentierung, Coding</w:t>
+            </w:r>
           </w:p>
         </w:tc>
       </w:tr>
@@ -400,28 +380,12 @@
                 <w:rFonts w:ascii="Eras Medium ITC" w:hAnsi="Eras Medium ITC"/>
               </w:rPr>
             </w:pPr>
-            <w:proofErr w:type="spellStart"/>
-            <w:r>
-              <w:rPr>
-                <w:rFonts w:ascii="Eras Medium ITC" w:hAnsi="Eras Medium ITC"/>
-              </w:rPr>
-              <w:t>Coding</w:t>
-            </w:r>
-            <w:proofErr w:type="spellEnd"/>
-            <w:r>
-              <w:rPr>
-                <w:rFonts w:ascii="Eras Medium ITC" w:hAnsi="Eras Medium ITC"/>
-              </w:rPr>
-              <w:t xml:space="preserve"> und Design </w:t>
-            </w:r>
-            <w:proofErr w:type="spellStart"/>
-            <w:r>
-              <w:rPr>
-                <w:rFonts w:ascii="Eras Medium ITC" w:hAnsi="Eras Medium ITC"/>
-              </w:rPr>
-              <w:t>Stuff</w:t>
-            </w:r>
-            <w:proofErr w:type="spellEnd"/>
+            <w:r>
+              <w:rPr>
+                <w:rFonts w:ascii="Eras Medium ITC" w:hAnsi="Eras Medium ITC"/>
+              </w:rPr>
+              <w:t>Coding und Design Stuff</w:t>
+            </w:r>
           </w:p>
         </w:tc>
       </w:tr>
@@ -503,16 +467,8 @@
               <w:rPr>
                 <w:rFonts w:ascii="Eras Medium ITC" w:hAnsi="Eras Medium ITC"/>
               </w:rPr>
-              <w:t xml:space="preserve">Programmbeschreibung, </w:t>
-            </w:r>
-            <w:proofErr w:type="spellStart"/>
-            <w:r>
-              <w:rPr>
-                <w:rFonts w:ascii="Eras Medium ITC" w:hAnsi="Eras Medium ITC"/>
-              </w:rPr>
-              <w:t>Testing-Stuff</w:t>
-            </w:r>
-            <w:proofErr w:type="spellEnd"/>
+              <w:t>Programmbeschreibung, Testing-Stuff</w:t>
+            </w:r>
           </w:p>
         </w:tc>
       </w:tr>
@@ -594,30 +550,8 @@
               <w:rPr>
                 <w:rFonts w:ascii="Eras Medium ITC" w:hAnsi="Eras Medium ITC"/>
               </w:rPr>
-              <w:t xml:space="preserve">Dokumentierung, Design </w:t>
-            </w:r>
-            <w:proofErr w:type="spellStart"/>
-            <w:r>
-              <w:rPr>
-                <w:rFonts w:ascii="Eras Medium ITC" w:hAnsi="Eras Medium ITC"/>
-              </w:rPr>
-              <w:t>Stuff</w:t>
-            </w:r>
-            <w:proofErr w:type="spellEnd"/>
-            <w:r>
-              <w:rPr>
-                <w:rFonts w:ascii="Eras Medium ITC" w:hAnsi="Eras Medium ITC"/>
-              </w:rPr>
-              <w:t xml:space="preserve">, </w:t>
-            </w:r>
-            <w:proofErr w:type="spellStart"/>
-            <w:r>
-              <w:rPr>
-                <w:rFonts w:ascii="Eras Medium ITC" w:hAnsi="Eras Medium ITC"/>
-              </w:rPr>
-              <w:t>Coding</w:t>
-            </w:r>
-            <w:proofErr w:type="spellEnd"/>
+              <w:t>Dokumentierung, Design Stuff, Coding</w:t>
+            </w:r>
           </w:p>
         </w:tc>
       </w:tr>
@@ -655,16 +589,8 @@
         <w:rPr>
           <w:rFonts w:ascii="Eras Medium ITC" w:hAnsi="Eras Medium ITC"/>
         </w:rPr>
-        <w:t xml:space="preserve">Maximilian </w:t>
+        <w:t>Maximilian Stader</w:t>
       </w:r>
-      <w:proofErr w:type="spellStart"/>
-      <w:r>
-        <w:rPr>
-          <w:rFonts w:ascii="Eras Medium ITC" w:hAnsi="Eras Medium ITC"/>
-        </w:rPr>
-        <w:t>Stader</w:t>
-      </w:r>
-      <w:proofErr w:type="spellEnd"/>
     </w:p>
     <w:tbl>
       <w:tblPr>
@@ -722,7 +648,6 @@
                 <w:lang w:val="en-GB"/>
               </w:rPr>
             </w:pPr>
-            <w:proofErr w:type="spellStart"/>
             <w:r>
               <w:rPr>
                 <w:rFonts w:ascii="Eras Medium ITC" w:hAnsi="Eras Medium ITC"/>
@@ -731,7 +656,6 @@
               </w:rPr>
               <w:t>Zeiten</w:t>
             </w:r>
-            <w:proofErr w:type="spellEnd"/>
           </w:p>
         </w:tc>
         <w:tc>
@@ -749,7 +673,6 @@
                 <w:lang w:val="en-GB"/>
               </w:rPr>
             </w:pPr>
-            <w:proofErr w:type="spellStart"/>
             <w:r>
               <w:rPr>
                 <w:rFonts w:ascii="Eras Medium ITC" w:hAnsi="Eras Medium ITC"/>
@@ -758,7 +681,6 @@
               </w:rPr>
               <w:t>Stunden</w:t>
             </w:r>
-            <w:proofErr w:type="spellEnd"/>
           </w:p>
         </w:tc>
         <w:tc>
@@ -1091,35 +1013,13 @@
               <w:rPr>
                 <w:rFonts w:ascii="Eras Medium ITC" w:hAnsi="Eras Medium ITC"/>
               </w:rPr>
-              <w:t xml:space="preserve">Implementierung des Page – </w:t>
-            </w:r>
-            <w:proofErr w:type="spellStart"/>
-            <w:r>
-              <w:rPr>
-                <w:rFonts w:ascii="Eras Medium ITC" w:hAnsi="Eras Medium ITC"/>
-              </w:rPr>
-              <w:t>Changing</w:t>
-            </w:r>
-            <w:proofErr w:type="spellEnd"/>
-            <w:r>
-              <w:rPr>
-                <w:rFonts w:ascii="Eras Medium ITC" w:hAnsi="Eras Medium ITC"/>
-              </w:rPr>
-              <w:t xml:space="preserve">, Setting </w:t>
-            </w:r>
-            <w:proofErr w:type="spellStart"/>
-            <w:r>
-              <w:rPr>
-                <w:rFonts w:ascii="Eras Medium ITC" w:hAnsi="Eras Medium ITC"/>
-              </w:rPr>
-              <w:t>page</w:t>
-            </w:r>
-            <w:proofErr w:type="spellEnd"/>
-            <w:r>
-              <w:rPr>
-                <w:rFonts w:ascii="Eras Medium ITC" w:hAnsi="Eras Medium ITC"/>
-              </w:rPr>
-              <w:t xml:space="preserve"> fix</w:t>
+              <w:t>Implementierung des Page – Changing</w:t>
+            </w:r>
+            <w:r>
+              <w:rPr>
+                <w:rFonts w:ascii="Eras Medium ITC" w:hAnsi="Eras Medium ITC"/>
+              </w:rPr>
+              <w:t>, Setting page fix</w:t>
             </w:r>
           </w:p>
         </w:tc>
@@ -1307,7 +1207,14 @@
                 <w:rFonts w:ascii="Eras Medium ITC" w:hAnsi="Eras Medium ITC"/>
                 <w:lang w:val="en-GB"/>
               </w:rPr>
-              <w:t>14:00 – 20:00</w:t>
+              <w:t>09:00 – 12</w:t>
+            </w:r>
+            <w:r>
+              <w:rPr>
+                <w:rFonts w:ascii="Eras Medium ITC" w:hAnsi="Eras Medium ITC"/>
+                <w:lang w:val="en-GB"/>
+              </w:rPr>
+              <w:t>:00</w:t>
             </w:r>
           </w:p>
         </w:tc>
@@ -1327,7 +1234,7 @@
               <w:rPr>
                 <w:rFonts w:ascii="Eras Medium ITC" w:hAnsi="Eras Medium ITC"/>
               </w:rPr>
-              <w:t>5</w:t>
+              <w:t>3</w:t>
             </w:r>
             <w:r>
               <w:rPr>
@@ -1352,24 +1259,8 @@
               <w:rPr>
                 <w:rFonts w:ascii="Eras Medium ITC" w:hAnsi="Eras Medium ITC"/>
               </w:rPr>
-              <w:t>Implementierung:</w:t>
-            </w:r>
-            <w:bookmarkStart w:id="0" w:name="_GoBack"/>
-            <w:bookmarkEnd w:id="0"/>
-            <w:r>
-              <w:rPr>
-                <w:rFonts w:ascii="Eras Medium ITC" w:hAnsi="Eras Medium ITC"/>
-              </w:rPr>
-              <w:t xml:space="preserve"> Player </w:t>
-            </w:r>
-            <w:proofErr w:type="spellStart"/>
-            <w:r>
-              <w:rPr>
-                <w:rFonts w:ascii="Eras Medium ITC" w:hAnsi="Eras Medium ITC"/>
-              </w:rPr>
-              <w:t>controlling</w:t>
-            </w:r>
-            <w:proofErr w:type="spellEnd"/>
+              <w:t>Implementierung: Player controlling</w:t>
+            </w:r>
           </w:p>
         </w:tc>
       </w:tr>
@@ -1540,24 +1431,35 @@
               <w:rPr>
                 <w:rFonts w:ascii="Eras Medium ITC" w:hAnsi="Eras Medium ITC"/>
               </w:rPr>
-              <w:t xml:space="preserve">Implementierung: Crash </w:t>
-            </w:r>
-            <w:proofErr w:type="spellStart"/>
-            <w:r>
-              <w:rPr>
-                <w:rFonts w:ascii="Eras Medium ITC" w:hAnsi="Eras Medium ITC"/>
-              </w:rPr>
-              <w:t>detection</w:t>
-            </w:r>
-            <w:proofErr w:type="spellEnd"/>
+              <w:t>Implementierung: Crash detection</w:t>
+            </w:r>
           </w:p>
         </w:tc>
       </w:tr>
     </w:tbl>
     <w:p>
+      <w:pPr>
+        <w:rPr>
+          <w:rFonts w:ascii="Eras Medium ITC" w:hAnsi="Eras Medium ITC"/>
+        </w:rPr>
+      </w:pPr>
       <w:r>
-        <w:t xml:space="preserve">                                            </w:t>
+        <w:t xml:space="preserve">                                             </w:t>
       </w:r>
+      <w:r>
+        <w:rPr>
+          <w:rFonts w:ascii="Eras Medium ITC" w:hAnsi="Eras Medium ITC"/>
+        </w:rPr>
+        <w:t>26</w:t>
+      </w:r>
+      <w:r>
+        <w:rPr>
+          <w:rFonts w:ascii="Eras Medium ITC" w:hAnsi="Eras Medium ITC"/>
+        </w:rPr>
+        <w:t>,5 h</w:t>
+      </w:r>
+      <w:bookmarkStart w:id="0" w:name="_GoBack"/>
+      <w:bookmarkEnd w:id="0"/>
     </w:p>
     <w:sectPr>
       <w:pgSz w:w="11906" w:h="16838"/>

</xml_diff>